<commit_message>
Cover dan BAB I
</commit_message>
<xml_diff>
--- a/Laporan/BAB I.docx
+++ b/Laporan/BAB I.docx
@@ -255,7 +255,53 @@
         <w:t>.</w:t>
       </w:r>
       <w:r>
+        <w:rPr>
+          <w:rFonts w:ascii="Times New Roman" w:hAnsi="Times New Roman" w:cs="Times New Roman"/>
+          <w:sz w:val="24"/>
+          <w:szCs w:val="24"/>
+        </w:rPr>
         <w:t xml:space="preserve"> </w:t>
+      </w:r>
+      <w:r>
+        <w:rPr>
+          <w:rFonts w:ascii="Times New Roman" w:hAnsi="Times New Roman" w:cs="Times New Roman"/>
+          <w:sz w:val="24"/>
+          <w:szCs w:val="24"/>
+        </w:rPr>
+        <w:fldChar w:fldCharType="begin" w:fldLock="1"/>
+      </w:r>
+      <w:r>
+        <w:rPr>
+          <w:rFonts w:ascii="Times New Roman" w:hAnsi="Times New Roman" w:cs="Times New Roman"/>
+          <w:sz w:val="24"/>
+          <w:szCs w:val="24"/>
+        </w:rPr>
+        <w:instrText>ADDIN CSL_CITATION {"citationItems":[{"id":"ITEM-1","itemData":{"DOI":"10.36002/jutik.v2i2.148","ISSN":"2442-241X","abstract":"&lt;p&gt;ABSTRACT&lt;br /&gt;The records officer at Maternity Clinic Sriati Sungai Penuh - Jambi in its management and reporting of patient data are still using manual systems. It has caused a delay in the delivery of information and report on daily data patients. Thus, it needs a system of web-based medical record information that can assist officers in the medical record of the patient data management processing. This system design method uses development life cycle (Systems Development Life Cycle-SDLC) which consists of planning, analysis, design, implementation, and use. Meanwhile, the purpose and benefits of the design of this information system is to produce a system of web-based medical record information in Maternity Clinic Sriati River Sungai Penuh - Jambi. With this information system, it eases medical records clerk in the management of patient data whichh includes patient registration process, the recording of patient medical records, physician data recording, data recording space, the search code ICD 9 CM and ICD code search 10. In addition, this information system produces a variety of reports and patient medical record information that is required for management decision making.&lt;br /&gt;Keywords: Information Systems, Medical Record, Maternity Clinic, Web.&lt;br /&gt;ABSTRAK&lt;br /&gt;Petugas rekam medis di Klinik Bersalin Sriati Kota Sungai Penuh - Jambi dalam pengelolaan dan pembuatan laporan data pasien masih menggunakan sistem manual. Hal ini menyebabkan terjadinya keterlambatan dalam penyampaian informasi dan pelaporan data harian pasien. Maka diperlukan sebuah sistem informasi rekam medis berbasis web yang dapat membantu petugas rekam medis dalam proses pengelolaan data pasien tersebut. Metode perancangan sistem ini menggunakan siklus hidup pengembangan sistem (Systems Development Life Cycle-SDLC) yang terdiri dari tahap perencanaan, analisis, desain, implementasi, dan penggunaan. Sedangkan tujuan dan manfaat dari perancangan sistem informasi ini yaitu menghasilkan sebuah sistem informasi rekam medis berbasis web di Klinik Bersalin Sriati Kota Sungai Penuh - Jambi. Dengan adanya sistem informasi ini, dapat memudahkan petugas rekam medis dalam pengelolaan data pasien yang meliputi proses pendaftaran pasien, pencatatan rekam medis pasien, pencatatan data dokter, pencatatan data ruang, pencarian kode ICD 9 CM, dan pencarian kode ICD 10. Selain itu sistem informasi ini menghasilkan berbagai laporan-laporan serta informasi rekam medis pasien yang dibutuhkan pihak m…","author":[{"dropping-particle":"","family":"Handayani","given":"Tiara","non-dropping-particle":"","parse-names":false,"suffix":""},{"dropping-particle":"","family":"Feoh","given":"Gerson","non-dropping-particle":"","parse-names":false,"suffix":""}],"container-title":"Jurnal Teknologi Informasi dan Komputer","id":"ITEM-1","issue":"2","issued":{"date-parts":[["2016"]]},"page":"226-236","title":"Perancangan Sistem Informasi Rekam Medis Berbasis Web (Studi Kasus Di Klinik Bersalin Sriati Kota Sungai Penuh – Jambi)","type":"article-journal","volume":"2"},"uris":["http://www.mendeley.com/documents/?uuid=fdf4a9e8-fc2d-4a8e-8dce-06ab5181a8ca"]}],"mendeley":{"formattedCitation":"(Handayani &amp; Feoh, 2016)","plainTextFormattedCitation":"(Handayani &amp; Feoh, 2016)","previouslyFormattedCitation":"(Handayani &amp; Feoh, 2016)"},"properties":{"noteIndex":0},"schema":"https://github.com/citation-style-language/schema/raw/master/csl-citation.json"}</w:instrText>
+      </w:r>
+      <w:r>
+        <w:rPr>
+          <w:rFonts w:ascii="Times New Roman" w:hAnsi="Times New Roman" w:cs="Times New Roman"/>
+          <w:sz w:val="24"/>
+          <w:szCs w:val="24"/>
+        </w:rPr>
+        <w:fldChar w:fldCharType="separate"/>
+      </w:r>
+      <w:r>
+        <w:rPr>
+          <w:rFonts w:ascii="Times New Roman" w:hAnsi="Times New Roman" w:cs="Times New Roman"/>
+          <w:noProof/>
+          <w:sz w:val="24"/>
+          <w:szCs w:val="24"/>
+        </w:rPr>
+        <w:t>(Handayani &amp; Feoh, 2016)</w:t>
+      </w:r>
+      <w:r>
+        <w:rPr>
+          <w:rFonts w:ascii="Times New Roman" w:hAnsi="Times New Roman" w:cs="Times New Roman"/>
+          <w:sz w:val="24"/>
+          <w:szCs w:val="24"/>
+        </w:rPr>
+        <w:fldChar w:fldCharType="end"/>
       </w:r>
     </w:p>
     <w:p>
@@ -335,7 +381,101 @@
           <w:sz w:val="24"/>
           <w:szCs w:val="24"/>
         </w:rPr>
-        <w:t>Klinik merupakan suatu organisasi kesehatan yang berperan serta memberikan pelayanan kesehatan secara menyeluruh dan terpadu kepada masyarakat.</w:t>
+        <w:t>Klinik merupakan suatu organisasi kesehatan yang berperan serta memberikan pelayanan kesehatan secara menyeluruh dan terpadu kepada masyarakat</w:t>
+      </w:r>
+      <w:r>
+        <w:rPr>
+          <w:rFonts w:ascii="Times New Roman" w:hAnsi="Times New Roman" w:cs="Times New Roman"/>
+          <w:sz w:val="24"/>
+          <w:szCs w:val="24"/>
+        </w:rPr>
+        <w:fldChar w:fldCharType="begin" w:fldLock="1"/>
+      </w:r>
+      <w:r>
+        <w:rPr>
+          <w:rFonts w:ascii="Times New Roman" w:hAnsi="Times New Roman" w:cs="Times New Roman"/>
+          <w:sz w:val="24"/>
+          <w:szCs w:val="24"/>
+        </w:rPr>
+        <w:instrText>ADDIN CSL_CITATION {"citationItems":[{"id":"ITEM-1","itemData":{"DOI":"10.1088/1751-8113/44/8/085201","ISBN":"9788578110796","ISSN":"17518113","PMID":"25246403","abstract":"We study a family of 'classical' orthogonal polynomials which satisfy (apart from a three-term recurrence relation) an eigenvalue problem with a differential operator of Dunkl type. These polynomials can be obtained from the little q-Jacobi polynomials in the limit q = -1. We also show that these polynomials provide a nontrivial realization of the Askey-Wilson algebra for q = -1. © 2011 IOP Publishing Ltd.","author":[{"dropping-particle":"","family":"Vinet","given":"Luc","non-dropping-particle":"","parse-names":false,"suffix":""},{"dropping-particle":"","family":"Zhedanov","given":"Alexei","non-dropping-particle":"","parse-names":false,"suffix":""}],"container-title":"Journal of Physics A: Mathematical and Theoretical","id":"ITEM-1","issue":"8","issued":{"date-parts":[["2011"]]},"page":"1689-1699","title":"A 'missing' family of classical orthogonal polynomials","type":"article-journal","volume":"44"},"uris":["http://www.mendeley.com/documents/?uuid=3d31d84b-b24b-49d4-8133-112d4c5a9d3d"]}],"mendeley":{"formattedCitation":"(Vinet &amp; Zhedanov, 2011)","manualFormatting":"(A Yudi, 2018)","plainTextFormattedCitation":"(Vinet &amp; Zhedanov, 2011)","previouslyFormattedCitation":"(Vinet &amp; Zhedanov, 2011)"},"properties":{"noteIndex":0},"schema":"https://github.com/citation-style-language/schema/raw/master/csl-citation.json"}</w:instrText>
+      </w:r>
+      <w:r>
+        <w:rPr>
+          <w:rFonts w:ascii="Times New Roman" w:hAnsi="Times New Roman" w:cs="Times New Roman"/>
+          <w:sz w:val="24"/>
+          <w:szCs w:val="24"/>
+        </w:rPr>
+        <w:fldChar w:fldCharType="separate"/>
+      </w:r>
+      <w:r>
+        <w:rPr>
+          <w:rFonts w:ascii="Times New Roman" w:hAnsi="Times New Roman" w:cs="Times New Roman"/>
+          <w:noProof/>
+          <w:sz w:val="24"/>
+          <w:szCs w:val="24"/>
+        </w:rPr>
+        <w:t>(</w:t>
+      </w:r>
+      <w:r>
+        <w:rPr>
+          <w:rFonts w:ascii="Times New Roman" w:hAnsi="Times New Roman" w:cs="Times New Roman"/>
+          <w:noProof/>
+          <w:sz w:val="24"/>
+          <w:szCs w:val="24"/>
+        </w:rPr>
+        <w:t xml:space="preserve">A </w:t>
+      </w:r>
+      <w:r>
+        <w:rPr>
+          <w:rFonts w:ascii="Times New Roman" w:hAnsi="Times New Roman" w:cs="Times New Roman"/>
+          <w:noProof/>
+          <w:sz w:val="24"/>
+          <w:szCs w:val="24"/>
+        </w:rPr>
+        <w:t>Yudi</w:t>
+      </w:r>
+      <w:r>
+        <w:rPr>
+          <w:rFonts w:ascii="Times New Roman" w:hAnsi="Times New Roman" w:cs="Times New Roman"/>
+          <w:noProof/>
+          <w:sz w:val="24"/>
+          <w:szCs w:val="24"/>
+        </w:rPr>
+        <w:t>, 201</w:t>
+      </w:r>
+      <w:r>
+        <w:rPr>
+          <w:rFonts w:ascii="Times New Roman" w:hAnsi="Times New Roman" w:cs="Times New Roman"/>
+          <w:noProof/>
+          <w:sz w:val="24"/>
+          <w:szCs w:val="24"/>
+        </w:rPr>
+        <w:t>8</w:t>
+      </w:r>
+      <w:r>
+        <w:rPr>
+          <w:rFonts w:ascii="Times New Roman" w:hAnsi="Times New Roman" w:cs="Times New Roman"/>
+          <w:noProof/>
+          <w:sz w:val="24"/>
+          <w:szCs w:val="24"/>
+        </w:rPr>
+        <w:t>)</w:t>
+      </w:r>
+      <w:r>
+        <w:rPr>
+          <w:rFonts w:ascii="Times New Roman" w:hAnsi="Times New Roman" w:cs="Times New Roman"/>
+          <w:sz w:val="24"/>
+          <w:szCs w:val="24"/>
+        </w:rPr>
+        <w:fldChar w:fldCharType="end"/>
+      </w:r>
+      <w:r>
+        <w:rPr>
+          <w:rFonts w:ascii="Times New Roman" w:hAnsi="Times New Roman" w:cs="Times New Roman"/>
+          <w:sz w:val="24"/>
+          <w:szCs w:val="24"/>
+        </w:rPr>
+        <w:t>.</w:t>
       </w:r>
       <w:r>
         <w:rPr>
@@ -738,15 +878,33 @@
           <w:sz w:val="24"/>
           <w:szCs w:val="24"/>
         </w:rPr>
-        <w:t xml:space="preserve">Berdasarkan uraian diatas, Peneliti tertarik untuk merancang sistem baru dengan judul “ </w:t>
-      </w:r>
-      <w:r>
-        <w:rPr>
-          <w:rFonts w:ascii="Times New Roman" w:hAnsi="Times New Roman" w:cs="Times New Roman"/>
-          <w:sz w:val="24"/>
-          <w:szCs w:val="24"/>
-        </w:rPr>
-        <w:t xml:space="preserve">IMPLEMENTASI SISTEM INFORMASI REKAM MEDIS PADA KLINIK SYIFA MEDIKANA TAMBUN SELATAN DENGAN </w:t>
+        <w:t xml:space="preserve">Berdasarkan uraian diatas, Peneliti tertarik untuk merancang sistem baru dengan judul </w:t>
+      </w:r>
+      <w:proofErr w:type="gramStart"/>
+      <w:r>
+        <w:rPr>
+          <w:rFonts w:ascii="Times New Roman" w:hAnsi="Times New Roman" w:cs="Times New Roman"/>
+          <w:sz w:val="24"/>
+          <w:szCs w:val="24"/>
+        </w:rPr>
+        <w:t xml:space="preserve">“ </w:t>
+      </w:r>
+      <w:r>
+        <w:rPr>
+          <w:rFonts w:ascii="Times New Roman" w:hAnsi="Times New Roman" w:cs="Times New Roman"/>
+          <w:sz w:val="24"/>
+          <w:szCs w:val="24"/>
+        </w:rPr>
+        <w:t>SISTEM</w:t>
+      </w:r>
+      <w:proofErr w:type="gramEnd"/>
+      <w:r>
+        <w:rPr>
+          <w:rFonts w:ascii="Times New Roman" w:hAnsi="Times New Roman" w:cs="Times New Roman"/>
+          <w:sz w:val="24"/>
+          <w:szCs w:val="24"/>
+        </w:rPr>
+        <w:t xml:space="preserve"> INFORMASI REKAM MEDIS DENGAN </w:t>
       </w:r>
       <w:r>
         <w:rPr>
@@ -756,15 +914,23 @@
           <w:sz w:val="24"/>
           <w:szCs w:val="24"/>
         </w:rPr>
-        <w:t>FRAMEWORK</w:t>
-      </w:r>
-      <w:r>
-        <w:rPr>
-          <w:rFonts w:ascii="Times New Roman" w:hAnsi="Times New Roman" w:cs="Times New Roman"/>
-          <w:sz w:val="24"/>
-          <w:szCs w:val="24"/>
-        </w:rPr>
-        <w:t xml:space="preserve"> LARAVEL </w:t>
+        <w:t>FRAMEWORK LARAVEL</w:t>
+      </w:r>
+      <w:r>
+        <w:rPr>
+          <w:rFonts w:ascii="Times New Roman" w:hAnsi="Times New Roman" w:cs="Times New Roman"/>
+          <w:sz w:val="24"/>
+          <w:szCs w:val="24"/>
+        </w:rPr>
+        <w:t xml:space="preserve"> [DI KLINIK SYIFA MEDIKANA TAMBUN SELATAN ]</w:t>
+      </w:r>
+      <w:r>
+        <w:rPr>
+          <w:rFonts w:ascii="Times New Roman" w:hAnsi="Times New Roman" w:cs="Times New Roman"/>
+          <w:sz w:val="24"/>
+          <w:szCs w:val="24"/>
+        </w:rPr>
+        <w:t xml:space="preserve"> </w:t>
       </w:r>
       <w:r>
         <w:rPr>
@@ -1182,8 +1348,18 @@
           <w:sz w:val="24"/>
           <w:szCs w:val="24"/>
         </w:rPr>
-        <w:t>permasalahan yang dihadapi adalah :</w:t>
-      </w:r>
+        <w:t xml:space="preserve">permasalahan yang dihadapi </w:t>
+      </w:r>
+      <w:proofErr w:type="gramStart"/>
+      <w:r>
+        <w:rPr>
+          <w:rFonts w:ascii="Times New Roman" w:hAnsi="Times New Roman" w:cs="Times New Roman"/>
+          <w:sz w:val="24"/>
+          <w:szCs w:val="24"/>
+        </w:rPr>
+        <w:t>adalah :</w:t>
+      </w:r>
+      <w:proofErr w:type="gramEnd"/>
     </w:p>
     <w:p>
       <w:pPr>
@@ -1312,8 +1488,18 @@
           <w:sz w:val="24"/>
           <w:szCs w:val="24"/>
         </w:rPr>
-        <w:t>Adapun tujuan penelitian ini adalah :</w:t>
-      </w:r>
+        <w:t xml:space="preserve">Adapun tujuan penelitian ini </w:t>
+      </w:r>
+      <w:proofErr w:type="gramStart"/>
+      <w:r>
+        <w:rPr>
+          <w:rFonts w:ascii="Times New Roman" w:hAnsi="Times New Roman" w:cs="Times New Roman"/>
+          <w:sz w:val="24"/>
+          <w:szCs w:val="24"/>
+        </w:rPr>
+        <w:t>adalah :</w:t>
+      </w:r>
+      <w:proofErr w:type="gramEnd"/>
     </w:p>
     <w:p>
       <w:pPr>
@@ -1985,6 +2171,207 @@
           <w:szCs w:val="24"/>
         </w:rPr>
       </w:pPr>
+      <w:r>
+        <w:rPr>
+          <w:rFonts w:ascii="Times New Roman" w:hAnsi="Times New Roman" w:cs="Times New Roman"/>
+          <w:sz w:val="24"/>
+          <w:szCs w:val="24"/>
+        </w:rPr>
+        <w:br w:type="page"/>
+      </w:r>
+    </w:p>
+    <w:p>
+      <w:pPr>
+        <w:pStyle w:val="Heading1"/>
+        <w:jc w:val="center"/>
+        <w:rPr>
+          <w:rFonts w:ascii="Times New Roman" w:hAnsi="Times New Roman" w:cs="Times New Roman"/>
+          <w:b/>
+          <w:bCs/>
+          <w:color w:val="auto"/>
+          <w:sz w:val="28"/>
+          <w:szCs w:val="28"/>
+        </w:rPr>
+      </w:pPr>
+      <w:r>
+        <w:rPr>
+          <w:rFonts w:ascii="Times New Roman" w:hAnsi="Times New Roman" w:cs="Times New Roman"/>
+          <w:b/>
+          <w:bCs/>
+          <w:color w:val="auto"/>
+          <w:sz w:val="28"/>
+          <w:szCs w:val="28"/>
+        </w:rPr>
+        <w:lastRenderedPageBreak/>
+        <w:t>DAFTAR PUSTAKA</w:t>
+      </w:r>
+    </w:p>
+    <w:p>
+      <w:pPr>
+        <w:widowControl w:val="0"/>
+        <w:autoSpaceDE w:val="0"/>
+        <w:autoSpaceDN w:val="0"/>
+        <w:adjustRightInd w:val="0"/>
+        <w:spacing w:line="240" w:lineRule="auto"/>
+        <w:ind w:left="480" w:hanging="480"/>
+        <w:jc w:val="both"/>
+        <w:rPr>
+          <w:rFonts w:ascii="Calibri" w:hAnsi="Calibri" w:cs="Calibri"/>
+          <w:noProof/>
+          <w:szCs w:val="24"/>
+        </w:rPr>
+      </w:pPr>
+      <w:r>
+        <w:rPr>
+          <w:rFonts w:ascii="Calibri" w:hAnsi="Calibri" w:cs="Calibri"/>
+          <w:noProof/>
+          <w:szCs w:val="24"/>
+        </w:rPr>
+        <w:fldChar w:fldCharType="begin" w:fldLock="1"/>
+      </w:r>
+      <w:r>
+        <w:rPr>
+          <w:rFonts w:ascii="Calibri" w:hAnsi="Calibri" w:cs="Calibri"/>
+          <w:noProof/>
+          <w:szCs w:val="24"/>
+        </w:rPr>
+        <w:instrText xml:space="preserve">ADDIN Mendeley Bibliography CSL_BIBLIOGRAPHY </w:instrText>
+      </w:r>
+      <w:r>
+        <w:rPr>
+          <w:rFonts w:ascii="Calibri" w:hAnsi="Calibri" w:cs="Calibri"/>
+          <w:noProof/>
+          <w:szCs w:val="24"/>
+        </w:rPr>
+        <w:fldChar w:fldCharType="separate"/>
+      </w:r>
+      <w:r>
+        <w:rPr>
+          <w:rFonts w:ascii="Calibri" w:hAnsi="Calibri" w:cs="Calibri"/>
+          <w:noProof/>
+          <w:szCs w:val="24"/>
+        </w:rPr>
+        <w:t xml:space="preserve">Handayani, T., &amp; Feoh, G. (2016). Perancangan Sistem Informasi Rekam Medis Berbasis Web (Studi Kasus Di Klinik Bersalin Sriati Kota Sungai Penuh – Jambi). </w:t>
+      </w:r>
+      <w:r>
+        <w:rPr>
+          <w:rFonts w:ascii="Calibri" w:hAnsi="Calibri" w:cs="Calibri"/>
+          <w:i/>
+          <w:iCs/>
+          <w:noProof/>
+          <w:szCs w:val="24"/>
+        </w:rPr>
+        <w:t>Jurnal Teknologi Informasi Dan Komputer</w:t>
+      </w:r>
+      <w:r>
+        <w:rPr>
+          <w:rFonts w:ascii="Calibri" w:hAnsi="Calibri" w:cs="Calibri"/>
+          <w:noProof/>
+          <w:szCs w:val="24"/>
+        </w:rPr>
+        <w:t xml:space="preserve">, </w:t>
+      </w:r>
+      <w:r>
+        <w:rPr>
+          <w:rFonts w:ascii="Calibri" w:hAnsi="Calibri" w:cs="Calibri"/>
+          <w:i/>
+          <w:iCs/>
+          <w:noProof/>
+          <w:szCs w:val="24"/>
+        </w:rPr>
+        <w:t>2</w:t>
+      </w:r>
+      <w:r>
+        <w:rPr>
+          <w:rFonts w:ascii="Calibri" w:hAnsi="Calibri" w:cs="Calibri"/>
+          <w:noProof/>
+          <w:szCs w:val="24"/>
+        </w:rPr>
+        <w:t>(2), 226–236. https://doi.org/10.36002/jutik.v2i2.148</w:t>
+      </w:r>
+    </w:p>
+    <w:p>
+      <w:pPr>
+        <w:widowControl w:val="0"/>
+        <w:autoSpaceDE w:val="0"/>
+        <w:autoSpaceDN w:val="0"/>
+        <w:adjustRightInd w:val="0"/>
+        <w:spacing w:line="240" w:lineRule="auto"/>
+        <w:ind w:left="480" w:hanging="480"/>
+        <w:jc w:val="both"/>
+        <w:rPr>
+          <w:rFonts w:ascii="Calibri" w:hAnsi="Calibri" w:cs="Calibri"/>
+          <w:noProof/>
+        </w:rPr>
+      </w:pPr>
+      <w:r>
+        <w:rPr>
+          <w:rFonts w:ascii="Calibri" w:hAnsi="Calibri" w:cs="Calibri"/>
+          <w:noProof/>
+          <w:szCs w:val="24"/>
+        </w:rPr>
+        <w:t>PERMANA, A. Yudi. Perancangan Sistem Informasi Rekam Medis Pasien Pada Klinik Setia Budi Karya   Cikarang. Jurnal SIGMA, [S.l.], v. 8, n. 1, p. Halaman 26 - 32, mar. 2018. ISSN 2407-3903. Available at: &lt;https://jurnal.pelitabangsa.ac.id/index.php/sigma/article/view/151&gt;. Date accessed: 19 june 2021.</w:t>
+      </w:r>
+      <w:r>
+        <w:rPr>
+          <w:rFonts w:ascii="Calibri" w:hAnsi="Calibri" w:cs="Calibri"/>
+          <w:i/>
+          <w:iCs/>
+          <w:noProof/>
+          <w:szCs w:val="24"/>
+        </w:rPr>
+        <w:t xml:space="preserve"> A: Mathematical and Theoretical</w:t>
+      </w:r>
+      <w:r>
+        <w:rPr>
+          <w:rFonts w:ascii="Calibri" w:hAnsi="Calibri" w:cs="Calibri"/>
+          <w:noProof/>
+          <w:szCs w:val="24"/>
+        </w:rPr>
+        <w:t xml:space="preserve">, </w:t>
+      </w:r>
+      <w:r>
+        <w:rPr>
+          <w:rFonts w:ascii="Calibri" w:hAnsi="Calibri" w:cs="Calibri"/>
+          <w:i/>
+          <w:iCs/>
+          <w:noProof/>
+          <w:szCs w:val="24"/>
+        </w:rPr>
+        <w:t>44</w:t>
+      </w:r>
+      <w:r>
+        <w:rPr>
+          <w:rFonts w:ascii="Calibri" w:hAnsi="Calibri" w:cs="Calibri"/>
+          <w:noProof/>
+          <w:szCs w:val="24"/>
+        </w:rPr>
+        <w:t>(8), 1689–1699. https://doi.org/10.1088/1751-8113/44/8/085201</w:t>
+      </w:r>
+    </w:p>
+    <w:p>
+      <w:pPr>
+        <w:widowControl w:val="0"/>
+        <w:autoSpaceDE w:val="0"/>
+        <w:autoSpaceDN w:val="0"/>
+        <w:adjustRightInd w:val="0"/>
+        <w:spacing w:line="240" w:lineRule="auto"/>
+        <w:ind w:left="480" w:hanging="480"/>
+        <w:jc w:val="both"/>
+        <w:rPr>
+          <w:rFonts w:ascii="Calibri" w:hAnsi="Calibri" w:cs="Calibri"/>
+          <w:noProof/>
+          <w:szCs w:val="24"/>
+        </w:rPr>
+      </w:pPr>
+      <w:r>
+        <w:rPr>
+          <w:rFonts w:ascii="Calibri" w:hAnsi="Calibri" w:cs="Calibri"/>
+          <w:noProof/>
+          <w:szCs w:val="24"/>
+        </w:rPr>
+        <w:fldChar w:fldCharType="end"/>
+      </w:r>
     </w:p>
     <w:sectPr>
       <w:pgSz w:w="12240" w:h="15840"/>
@@ -3634,4 +4021,16 @@
     </a:ext>
   </a:extLst>
 </a:theme>
+</file>
+
+<file path=customXml/item1.xml><?xml version="1.0" encoding="utf-8"?>
+<b:Sources xmlns:b="http://schemas.openxmlformats.org/officeDocument/2006/bibliography" xmlns="http://schemas.openxmlformats.org/officeDocument/2006/bibliography" SelectedStyle="\APASixthEditionOfficeOnline.xsl" StyleName="APA" Version="6"/>
+</file>
+
+<file path=customXml/itemProps1.xml><?xml version="1.0" encoding="utf-8"?>
+<ds:datastoreItem xmlns:ds="http://schemas.openxmlformats.org/officeDocument/2006/customXml" ds:itemID="{A2C581F2-C1AD-4922-9814-A3950A57EA84}">
+  <ds:schemaRefs>
+    <ds:schemaRef ds:uri="http://schemas.openxmlformats.org/officeDocument/2006/bibliography"/>
+  </ds:schemaRefs>
+</ds:datastoreItem>
 </file>
</xml_diff>